<commit_message>
test case document and Requirements.docx updated
</commit_message>
<xml_diff>
--- a/Requirements.docx
+++ b/Requirements.docx
@@ -1667,97 +1667,6 @@
         </w:rPr>
         <w:t>ignore any MOVE inputs that allow the robot to fall off the table if the robot was placed on the table.</w:t>
       </w:r>
-    </w:p>
-    <w:p>
-      <w:pPr>
-        <w:rPr>
-          <w:lang w:val="en-US"/>
-        </w:rPr>
-      </w:pPr>
-    </w:p>
-    <w:p>
-      <w:pPr>
-        <w:rPr>
-          <w:lang w:val="en-US"/>
-        </w:rPr>
-      </w:pPr>
-    </w:p>
-    <w:p>
-      <w:pPr>
-        <w:rPr>
-          <w:lang w:val="en-US"/>
-        </w:rPr>
-      </w:pPr>
-    </w:p>
-    <w:p>
-      <w:pPr>
-        <w:rPr>
-          <w:lang w:val="en-US"/>
-        </w:rPr>
-      </w:pPr>
-    </w:p>
-    <w:p>
-      <w:pPr>
-        <w:rPr>
-          <w:lang w:val="en-US"/>
-        </w:rPr>
-      </w:pPr>
-    </w:p>
-    <w:p>
-      <w:pPr>
-        <w:rPr>
-          <w:lang w:val="en-US"/>
-        </w:rPr>
-      </w:pPr>
-    </w:p>
-    <w:p>
-      <w:pPr>
-        <w:rPr>
-          <w:lang w:val="en-US"/>
-        </w:rPr>
-      </w:pPr>
-    </w:p>
-    <w:p>
-      <w:pPr>
-        <w:rPr>
-          <w:lang w:val="en-US"/>
-        </w:rPr>
-      </w:pPr>
-    </w:p>
-    <w:p>
-      <w:pPr>
-        <w:rPr>
-          <w:lang w:val="en-US"/>
-        </w:rPr>
-      </w:pPr>
-    </w:p>
-    <w:p>
-      <w:pPr>
-        <w:rPr>
-          <w:lang w:val="en-US"/>
-        </w:rPr>
-      </w:pPr>
-    </w:p>
-    <w:p>
-      <w:pPr>
-        <w:rPr>
-          <w:lang w:val="en-US"/>
-        </w:rPr>
-      </w:pPr>
-    </w:p>
-    <w:p>
-      <w:pPr>
-        <w:rPr>
-          <w:lang w:val="en-US"/>
-        </w:rPr>
-      </w:pPr>
-    </w:p>
-    <w:p>
-      <w:pPr>
-        <w:rPr>
-          <w:lang w:val="en-US"/>
-        </w:rPr>
-      </w:pPr>
     </w:p>
     <w:p>
       <w:pPr>

</xml_diff>

<commit_message>
System Requirements updated with spelling and grammar mistakes
</commit_message>
<xml_diff>
--- a/Requirements.docx
+++ b/Requirements.docx
@@ -340,13 +340,7 @@
         <w:rPr>
           <w:lang w:val="en-US"/>
         </w:rPr>
-        <w:t>CR-0</w:t>
-      </w:r>
-      <w:r>
-        <w:rPr>
-          <w:lang w:val="en-US"/>
-        </w:rPr>
-        <w:t>10</w:t>
+        <w:t>CR-010</w:t>
       </w:r>
     </w:p>
     <w:p>
@@ -361,13 +355,19 @@
           <w:lang w:val="en-US"/>
         </w:rPr>
         <w:lastRenderedPageBreak/>
-        <w:t xml:space="preserve">The application shall </w:t>
-      </w:r>
-      <w:r>
-        <w:rPr>
-          <w:lang w:val="en-US"/>
-        </w:rPr>
-        <w:t>take the user inputs using the standard input terminal.</w:t>
+        <w:t xml:space="preserve">The application shall take the user </w:t>
+      </w:r>
+      <w:r>
+        <w:rPr>
+          <w:lang w:val="en-US"/>
+        </w:rPr>
+        <w:t>input</w:t>
+      </w:r>
+      <w:r>
+        <w:rPr>
+          <w:lang w:val="en-US"/>
+        </w:rPr>
+        <w:t xml:space="preserve"> using the standard input terminal.</w:t>
       </w:r>
     </w:p>
     <w:p>
@@ -394,7 +394,19 @@
         <w:rPr>
           <w:lang w:val="en-US"/>
         </w:rPr>
-        <w:t>The application shall be exited when the user provides the QUIT command.</w:t>
+        <w:t xml:space="preserve">The application shall be </w:t>
+      </w:r>
+      <w:r>
+        <w:rPr>
+          <w:lang w:val="en-US"/>
+        </w:rPr>
+        <w:t>terminated</w:t>
+      </w:r>
+      <w:r>
+        <w:rPr>
+          <w:lang w:val="en-US"/>
+        </w:rPr>
+        <w:t xml:space="preserve"> when the user provides the QUIT command.</w:t>
       </w:r>
     </w:p>
     <w:p>
@@ -460,7 +472,19 @@
         <w:rPr>
           <w:lang w:val="en-US"/>
         </w:rPr>
-        <w:t>If the application received any unrecognized command, a help on the accepted command shall be provided to the user</w:t>
+        <w:t>If the application received any unrecognized command,</w:t>
+      </w:r>
+      <w:r>
+        <w:rPr>
+          <w:lang w:val="en-US"/>
+        </w:rPr>
+        <w:t xml:space="preserve"> </w:t>
+      </w:r>
+      <w:r>
+        <w:rPr>
+          <w:lang w:val="en-US"/>
+        </w:rPr>
+        <w:t>help on the accepted command shall be provided to the user</w:t>
       </w:r>
     </w:p>
     <w:p>
@@ -487,7 +511,19 @@
         <w:rPr>
           <w:lang w:val="en-US"/>
         </w:rPr>
-        <w:t>The application shall always provide an acknowledgement to any of the users inputs in the form of a message in the terminal</w:t>
+        <w:t xml:space="preserve">The application shall always provide an acknowledgement to any of the </w:t>
+      </w:r>
+      <w:r>
+        <w:rPr>
+          <w:lang w:val="en-US"/>
+        </w:rPr>
+        <w:t>user’s</w:t>
+      </w:r>
+      <w:r>
+        <w:rPr>
+          <w:lang w:val="en-US"/>
+        </w:rPr>
+        <w:t xml:space="preserve"> inputs in the form of a message in the terminal</w:t>
       </w:r>
     </w:p>
     <w:p>
@@ -602,7 +638,19 @@
         <w:rPr>
           <w:lang w:val="en-US"/>
         </w:rPr>
-        <w:t xml:space="preserve">The toy robot in the application shall be comprised of a main chassis, with 4 wheel connected to the chassis. Each wheel has its own motor which allows propulsion in the X direction and rotation around the Z direction using torque differential. </w:t>
+        <w:t xml:space="preserve">The toy robot in the application shall be comprised of a main chassis, with 4 </w:t>
+      </w:r>
+      <w:r>
+        <w:rPr>
+          <w:lang w:val="en-US"/>
+        </w:rPr>
+        <w:t>wheels</w:t>
+      </w:r>
+      <w:r>
+        <w:rPr>
+          <w:lang w:val="en-US"/>
+        </w:rPr>
+        <w:t xml:space="preserve"> connected to the chassis. Each wheel has its own motor which allows propulsion in the X direction and rotation around the Z direction using torque differential. </w:t>
       </w:r>
     </w:p>
     <w:p>
@@ -630,7 +678,19 @@
         <w:rPr>
           <w:lang w:val="en-US"/>
         </w:rPr>
-        <w:t xml:space="preserve">Details about the toy robot are not specified in CR-001, so assumptions are made here that the toy robot will have a main chassis with 4 wheel connected to it, that allow mobility in the X direction and rotation around Z direction. </w:t>
+        <w:t xml:space="preserve">Details about the toy robot are not specified in CR-001, so assumptions are made here that the toy robot will have a main chassis with 4 </w:t>
+      </w:r>
+      <w:r>
+        <w:rPr>
+          <w:lang w:val="en-US"/>
+        </w:rPr>
+        <w:t>wheels</w:t>
+      </w:r>
+      <w:r>
+        <w:rPr>
+          <w:lang w:val="en-US"/>
+        </w:rPr>
+        <w:t xml:space="preserve"> connected to it, that allow mobility in the X direction and rotation around Z direction. </w:t>
       </w:r>
     </w:p>
     <w:p>
@@ -684,7 +744,19 @@
         <w:rPr>
           <w:lang w:val="en-US"/>
         </w:rPr>
-        <w:t>The simulation environment shall comprise of a ground plane, over which a table top of dimension 5 x 5 units at a height of 5 units shall be placed. 1 unit shall be 0.4m.</w:t>
+        <w:t xml:space="preserve">The simulation environment shall comprise of a ground plane, over which a </w:t>
+      </w:r>
+      <w:r>
+        <w:rPr>
+          <w:lang w:val="en-US"/>
+        </w:rPr>
+        <w:t>tabletop</w:t>
+      </w:r>
+      <w:r>
+        <w:rPr>
+          <w:lang w:val="en-US"/>
+        </w:rPr>
+        <w:t xml:space="preserve"> of dimension 5 x 5 units at a height of 5 units shall be placed. 1 unit shall be 0.4m.</w:t>
       </w:r>
     </w:p>
     <w:p>
@@ -840,7 +912,19 @@
         <w:rPr>
           <w:lang w:val="en-US"/>
         </w:rPr>
-        <w:t xml:space="preserve"> X,Y shall only be integers from 0 – 4 to account for the 5 x 5 grid.</w:t>
+        <w:t xml:space="preserve"> </w:t>
+      </w:r>
+      <w:r>
+        <w:rPr>
+          <w:lang w:val="en-US"/>
+        </w:rPr>
+        <w:t>X, Y</w:t>
+      </w:r>
+      <w:r>
+        <w:rPr>
+          <w:lang w:val="en-US"/>
+        </w:rPr>
+        <w:t xml:space="preserve"> shall only be integers from 0 – 4 to account for the 5 x 5 grid.</w:t>
       </w:r>
     </w:p>
     <w:p>
@@ -1219,13 +1303,19 @@
         <w:rPr>
           <w:lang w:val="en-US"/>
         </w:rPr>
-        <w:t xml:space="preserve">The application shall only accept the PLACE </w:t>
-      </w:r>
-      <w:r>
-        <w:rPr>
-          <w:lang w:val="en-US"/>
-        </w:rPr>
-        <w:t xml:space="preserve"> command </w:t>
+        <w:t xml:space="preserve">The application shall only accept the </w:t>
+      </w:r>
+      <w:r>
+        <w:rPr>
+          <w:lang w:val="en-US"/>
+        </w:rPr>
+        <w:t>PLACE command</w:t>
+      </w:r>
+      <w:r>
+        <w:rPr>
+          <w:lang w:val="en-US"/>
+        </w:rPr>
+        <w:t xml:space="preserve"> </w:t>
       </w:r>
       <w:r>
         <w:rPr>
@@ -1366,7 +1456,43 @@
         <w:rPr>
           <w:lang w:val="en-US"/>
         </w:rPr>
-        <w:t xml:space="preserve">The application shall report the toy robots current position and orientation (X,Y and F) when the user uses the REPORT command. </w:t>
+        <w:t xml:space="preserve">The application shall </w:t>
+      </w:r>
+      <w:r>
+        <w:rPr>
+          <w:lang w:val="en-US"/>
+        </w:rPr>
+        <w:t>report on</w:t>
+      </w:r>
+      <w:r>
+        <w:rPr>
+          <w:lang w:val="en-US"/>
+        </w:rPr>
+        <w:t xml:space="preserve"> the toy </w:t>
+      </w:r>
+      <w:r>
+        <w:rPr>
+          <w:lang w:val="en-US"/>
+        </w:rPr>
+        <w:t>robots’</w:t>
+      </w:r>
+      <w:r>
+        <w:rPr>
+          <w:lang w:val="en-US"/>
+        </w:rPr>
+        <w:t xml:space="preserve"> current position and orientation (</w:t>
+      </w:r>
+      <w:r>
+        <w:rPr>
+          <w:lang w:val="en-US"/>
+        </w:rPr>
+        <w:t>X, Y</w:t>
+      </w:r>
+      <w:r>
+        <w:rPr>
+          <w:lang w:val="en-US"/>
+        </w:rPr>
+        <w:t xml:space="preserve"> and F) when the user uses the REPORT command. </w:t>
       </w:r>
     </w:p>
     <w:p>
@@ -1431,45 +1557,21 @@
         <w:rPr>
           <w:lang w:val="en-US"/>
         </w:rPr>
-        <w:t>SR-02</w:t>
-      </w:r>
-      <w:r>
-        <w:rPr>
-          <w:lang w:val="en-US"/>
-        </w:rPr>
-        <w:t>2</w:t>
-      </w:r>
-      <w:r>
-        <w:rPr>
-          <w:lang w:val="en-US"/>
-        </w:rPr>
-        <w:t xml:space="preserve"> – decomposed from CR-00</w:t>
-      </w:r>
-      <w:r>
-        <w:rPr>
-          <w:lang w:val="en-US"/>
-        </w:rPr>
-        <w:t>6 CR-007 and CR-008</w:t>
-      </w:r>
-    </w:p>
-    <w:p>
-      <w:pPr>
-        <w:ind w:left="720"/>
-        <w:rPr>
-          <w:lang w:val="en-US"/>
-        </w:rPr>
-      </w:pPr>
-      <w:r>
-        <w:rPr>
-          <w:lang w:val="en-US"/>
-        </w:rPr>
-        <w:t>The application shall i</w:t>
-      </w:r>
-      <w:r>
-        <w:rPr>
-          <w:lang w:val="en-US"/>
-        </w:rPr>
-        <w:t>nhibit a MOVE command and must not allow the robot to move forward when a LEFT or RIGHT command (rotation around the Z axis) is in progress.</w:t>
+        <w:t>SR-022 – decomposed from CR-006 CR-007 and CR-008</w:t>
+      </w:r>
+    </w:p>
+    <w:p>
+      <w:pPr>
+        <w:ind w:left="720"/>
+        <w:rPr>
+          <w:lang w:val="en-US"/>
+        </w:rPr>
+      </w:pPr>
+      <w:r>
+        <w:rPr>
+          <w:lang w:val="en-US"/>
+        </w:rPr>
+        <w:t>The application shall inhibit a MOVE command and must not allow the robot to move forward when a LEFT or RIGHT command (rotation around the Z axis) is in progress.</w:t>
       </w:r>
     </w:p>
     <w:p>
@@ -1510,51 +1612,21 @@
         <w:rPr>
           <w:lang w:val="en-US"/>
         </w:rPr>
-        <w:t>SR-02</w:t>
-      </w:r>
-      <w:r>
-        <w:rPr>
-          <w:lang w:val="en-US"/>
-        </w:rPr>
-        <w:t>3</w:t>
-      </w:r>
-      <w:r>
-        <w:rPr>
-          <w:lang w:val="en-US"/>
-        </w:rPr>
-        <w:t xml:space="preserve"> – decomposed from CR-006 CR-007 and CR-008</w:t>
-      </w:r>
-    </w:p>
-    <w:p>
-      <w:pPr>
-        <w:ind w:left="720"/>
-        <w:rPr>
-          <w:lang w:val="en-US"/>
-        </w:rPr>
-      </w:pPr>
-      <w:r>
-        <w:rPr>
-          <w:lang w:val="en-US"/>
-        </w:rPr>
-        <w:t>The application shall inhibit a</w:t>
-      </w:r>
-      <w:r>
-        <w:rPr>
-          <w:lang w:val="en-US"/>
-        </w:rPr>
-        <w:t xml:space="preserve"> LEFT or RIGHT</w:t>
-      </w:r>
-      <w:r>
-        <w:rPr>
-          <w:lang w:val="en-US"/>
-        </w:rPr>
-        <w:t xml:space="preserve"> command and must not allow the robot to </w:t>
-      </w:r>
-      <w:r>
-        <w:rPr>
-          <w:lang w:val="en-US"/>
-        </w:rPr>
-        <w:t>rotate when a MOVE command (robot currently moving forward) is in progress.</w:t>
+        <w:t>SR-023 – decomposed from CR-006 CR-007 and CR-008</w:t>
+      </w:r>
+    </w:p>
+    <w:p>
+      <w:pPr>
+        <w:ind w:left="720"/>
+        <w:rPr>
+          <w:lang w:val="en-US"/>
+        </w:rPr>
+      </w:pPr>
+      <w:r>
+        <w:rPr>
+          <w:lang w:val="en-US"/>
+        </w:rPr>
+        <w:t>The application shall inhibit a LEFT or RIGHT command and must not allow the robot to rotate when a MOVE command (robot currently moving forward) is in progress.</w:t>
       </w:r>
     </w:p>
     <w:p>
@@ -1582,56 +1654,32 @@
         <w:rPr>
           <w:lang w:val="en-US"/>
         </w:rPr>
-        <w:t>If the robot is allowed to</w:t>
-      </w:r>
-      <w:r>
-        <w:rPr>
-          <w:lang w:val="en-US"/>
-        </w:rPr>
-        <w:t xml:space="preserve"> rotate</w:t>
-      </w:r>
-      <w:r>
-        <w:rPr>
-          <w:lang w:val="en-US"/>
-        </w:rPr>
-        <w:t xml:space="preserve"> </w:t>
-      </w:r>
-      <w:r>
-        <w:rPr>
-          <w:lang w:val="en-US"/>
-        </w:rPr>
-        <w:t>while its moving forward</w:t>
-      </w:r>
-      <w:r>
-        <w:rPr>
-          <w:lang w:val="en-US"/>
-        </w:rPr>
-        <w:t>, this can lead to the robot reaching undesired locations.</w:t>
-      </w:r>
-    </w:p>
-    <w:p>
-      <w:pPr>
-        <w:rPr>
-          <w:lang w:val="en-US"/>
-        </w:rPr>
-      </w:pPr>
-      <w:r>
-        <w:rPr>
-          <w:lang w:val="en-US"/>
-        </w:rPr>
-        <w:t>SR-02</w:t>
-      </w:r>
-      <w:r>
-        <w:rPr>
-          <w:lang w:val="en-US"/>
-        </w:rPr>
-        <w:t>4</w:t>
-      </w:r>
-      <w:r>
-        <w:rPr>
-          <w:lang w:val="en-US"/>
-        </w:rPr>
-        <w:t xml:space="preserve"> – decomposed from CR-</w:t>
+        <w:t xml:space="preserve">If the robot is allowed to rotate while </w:t>
+      </w:r>
+      <w:r>
+        <w:rPr>
+          <w:lang w:val="en-US"/>
+        </w:rPr>
+        <w:t>it’s</w:t>
+      </w:r>
+      <w:r>
+        <w:rPr>
+          <w:lang w:val="en-US"/>
+        </w:rPr>
+        <w:t xml:space="preserve"> moving forward, this can lead to the robot reaching undesired locations.</w:t>
+      </w:r>
+    </w:p>
+    <w:p>
+      <w:pPr>
+        <w:rPr>
+          <w:lang w:val="en-US"/>
+        </w:rPr>
+      </w:pPr>
+      <w:r>
+        <w:rPr>
+          <w:lang w:val="en-US"/>
+        </w:rPr>
+        <w:t>SR-024 – decomposed from CR-</w:t>
       </w:r>
       <w:r>
         <w:rPr>
@@ -1663,7 +1711,19 @@
         <w:rPr>
           <w:lang w:val="en-US"/>
         </w:rPr>
-        <w:t xml:space="preserve">, the application shall stop the rotation motion and allow the move motion to correct the robots X,Y coordinates before continuing with the rotation motion. </w:t>
+        <w:t xml:space="preserve">, the application shall stop the rotation motion and allow the move motion to correct the robots </w:t>
+      </w:r>
+      <w:r>
+        <w:rPr>
+          <w:lang w:val="en-US"/>
+        </w:rPr>
+        <w:t>X, Y</w:t>
+      </w:r>
+      <w:r>
+        <w:rPr>
+          <w:lang w:val="en-US"/>
+        </w:rPr>
+        <w:t xml:space="preserve"> coordinates before continuing with the rotation motion. </w:t>
       </w:r>
     </w:p>
     <w:p>
@@ -1709,90 +1769,60 @@
         <w:rPr>
           <w:lang w:val="en-US"/>
         </w:rPr>
+        <w:t>SR-025 – decomposed from CR-010</w:t>
+      </w:r>
+    </w:p>
+    <w:p>
+      <w:pPr>
+        <w:ind w:left="720"/>
+        <w:rPr>
+          <w:lang w:val="en-US"/>
+        </w:rPr>
+      </w:pPr>
+      <w:r>
+        <w:rPr>
+          <w:lang w:val="en-US"/>
+        </w:rPr>
+        <w:t>The application shall read the user inputs from the standard input console continuously.</w:t>
+      </w:r>
+    </w:p>
+    <w:p>
+      <w:pPr>
+        <w:rPr>
+          <w:lang w:val="en-US"/>
+        </w:rPr>
+      </w:pPr>
+      <w:r>
+        <w:rPr>
+          <w:lang w:val="en-US"/>
+        </w:rPr>
         <w:t>SR-02</w:t>
       </w:r>
       <w:r>
         <w:rPr>
           <w:lang w:val="en-US"/>
         </w:rPr>
-        <w:t>5</w:t>
-      </w:r>
-      <w:r>
-        <w:rPr>
-          <w:lang w:val="en-US"/>
-        </w:rPr>
-        <w:t xml:space="preserve"> – decomposed from CR-0</w:t>
-      </w:r>
-      <w:r>
-        <w:rPr>
-          <w:lang w:val="en-US"/>
-        </w:rPr>
-        <w:t>10</w:t>
-      </w:r>
-    </w:p>
-    <w:p>
-      <w:pPr>
-        <w:ind w:left="720"/>
-        <w:rPr>
-          <w:lang w:val="en-US"/>
-        </w:rPr>
-      </w:pPr>
-      <w:r>
-        <w:rPr>
-          <w:lang w:val="en-US"/>
-        </w:rPr>
-        <w:t>The application shall read the user inputs from the standard input console continuously.</w:t>
-      </w:r>
-    </w:p>
-    <w:p>
-      <w:pPr>
-        <w:rPr>
-          <w:lang w:val="en-US"/>
-        </w:rPr>
-      </w:pPr>
-      <w:r>
-        <w:rPr>
-          <w:lang w:val="en-US"/>
-        </w:rPr>
-        <w:t>SR-02</w:t>
-      </w:r>
-      <w:r>
-        <w:rPr>
-          <w:lang w:val="en-US"/>
-        </w:rPr>
         <w:t>6</w:t>
       </w:r>
       <w:r>
         <w:rPr>
           <w:lang w:val="en-US"/>
         </w:rPr>
-        <w:t xml:space="preserve"> – decomposed from CR-01</w:t>
-      </w:r>
-      <w:r>
-        <w:rPr>
-          <w:lang w:val="en-US"/>
-        </w:rPr>
-        <w:t>2</w:t>
-      </w:r>
-    </w:p>
-    <w:p>
-      <w:pPr>
-        <w:ind w:left="720"/>
-        <w:rPr>
-          <w:lang w:val="en-US"/>
-        </w:rPr>
-      </w:pPr>
-      <w:r>
-        <w:rPr>
-          <w:lang w:val="en-US"/>
-        </w:rPr>
-        <w:t xml:space="preserve">The application shall </w:t>
-      </w:r>
-      <w:r>
-        <w:rPr>
-          <w:lang w:val="en-US"/>
-        </w:rPr>
-        <w:t>convert all the user inputs read from standard input console into upper case and remove any whitespaces before processing the inputs.</w:t>
+        <w:t xml:space="preserve"> – decomposed from CR-012</w:t>
+      </w:r>
+    </w:p>
+    <w:p>
+      <w:pPr>
+        <w:ind w:left="720"/>
+        <w:rPr>
+          <w:lang w:val="en-US"/>
+        </w:rPr>
+      </w:pPr>
+      <w:r>
+        <w:rPr>
+          <w:lang w:val="en-US"/>
+        </w:rPr>
+        <w:t>The application shall convert all the user inputs read from standard input console into upper case and remove any whitespaces before processing the inputs.</w:t>
       </w:r>
     </w:p>
     <w:p>
@@ -1818,27 +1848,33 @@
         <w:rPr>
           <w:lang w:val="en-US"/>
         </w:rPr>
-        <w:t xml:space="preserve"> – decomposed from CR-01</w:t>
-      </w:r>
-      <w:r>
-        <w:rPr>
-          <w:lang w:val="en-US"/>
-        </w:rPr>
-        <w:t>3</w:t>
-      </w:r>
-    </w:p>
-    <w:p>
-      <w:pPr>
-        <w:ind w:left="720"/>
-        <w:rPr>
-          <w:lang w:val="en-US"/>
-        </w:rPr>
-      </w:pPr>
-      <w:r>
-        <w:rPr>
-          <w:lang w:val="en-US"/>
-        </w:rPr>
-        <w:t>If the application received a user inputs that is unrecognized (not in LEFT, RIGHT, MOVE, REPORT</w:t>
+        <w:t xml:space="preserve"> – decomposed from CR-013</w:t>
+      </w:r>
+    </w:p>
+    <w:p>
+      <w:pPr>
+        <w:ind w:left="720"/>
+        <w:rPr>
+          <w:lang w:val="en-US"/>
+        </w:rPr>
+      </w:pPr>
+      <w:r>
+        <w:rPr>
+          <w:lang w:val="en-US"/>
+        </w:rPr>
+        <w:t xml:space="preserve">If the application received a </w:t>
+      </w:r>
+      <w:r>
+        <w:rPr>
+          <w:lang w:val="en-US"/>
+        </w:rPr>
+        <w:t>user input</w:t>
+      </w:r>
+      <w:r>
+        <w:rPr>
+          <w:lang w:val="en-US"/>
+        </w:rPr>
+        <w:t xml:space="preserve"> that is unrecognized (not in LEFT, RIGHT, MOVE, REPORT</w:t>
       </w:r>
       <w:r>
         <w:rPr>
@@ -1863,132 +1899,126 @@
         <w:rPr>
           <w:lang w:val="en-US"/>
         </w:rPr>
-        <w:t>SR-02</w:t>
-      </w:r>
-      <w:r>
-        <w:rPr>
-          <w:lang w:val="en-US"/>
-        </w:rPr>
-        <w:t>8</w:t>
-      </w:r>
-      <w:r>
-        <w:rPr>
-          <w:lang w:val="en-US"/>
-        </w:rPr>
-        <w:t xml:space="preserve"> – decomposed from CR-01</w:t>
-      </w:r>
-      <w:r>
-        <w:rPr>
-          <w:lang w:val="en-US"/>
-        </w:rPr>
-        <w:t>4</w:t>
-      </w:r>
-    </w:p>
-    <w:p>
-      <w:pPr>
-        <w:ind w:left="720"/>
-        <w:rPr>
-          <w:lang w:val="en-US"/>
-        </w:rPr>
-      </w:pPr>
-      <w:r>
-        <w:rPr>
-          <w:lang w:val="en-US"/>
-        </w:rPr>
-        <w:t>If the application received a</w:t>
-      </w:r>
-      <w:r>
-        <w:rPr>
-          <w:lang w:val="en-US"/>
-        </w:rPr>
-        <w:t xml:space="preserve"> valid MOVE command (not inhibited) the application should inform the user that the robot is moving.</w:t>
-      </w:r>
-      <w:r>
-        <w:rPr>
-          <w:lang w:val="en-US"/>
-        </w:rPr>
-        <w:t xml:space="preserve"> </w:t>
-      </w:r>
-    </w:p>
-    <w:p>
-      <w:pPr>
-        <w:rPr>
-          <w:lang w:val="en-US"/>
-        </w:rPr>
-      </w:pPr>
-      <w:r>
-        <w:rPr>
-          <w:lang w:val="en-US"/>
-        </w:rPr>
-        <w:t>SR-02</w:t>
-      </w:r>
-      <w:r>
-        <w:rPr>
-          <w:lang w:val="en-US"/>
-        </w:rPr>
-        <w:t>9</w:t>
-      </w:r>
-      <w:r>
-        <w:rPr>
-          <w:lang w:val="en-US"/>
-        </w:rPr>
-        <w:t xml:space="preserve"> – decomposed from CR-014</w:t>
-      </w:r>
-    </w:p>
-    <w:p>
-      <w:pPr>
-        <w:ind w:left="720"/>
-        <w:rPr>
-          <w:lang w:val="en-US"/>
-        </w:rPr>
-      </w:pPr>
-      <w:r>
-        <w:rPr>
-          <w:lang w:val="en-US"/>
-        </w:rPr>
-        <w:t>If the application received a</w:t>
-      </w:r>
-      <w:r>
-        <w:rPr>
-          <w:lang w:val="en-US"/>
-        </w:rPr>
-        <w:t xml:space="preserve"> valid</w:t>
-      </w:r>
-      <w:r>
-        <w:rPr>
-          <w:lang w:val="en-US"/>
-        </w:rPr>
-        <w:t xml:space="preserve"> </w:t>
-      </w:r>
-      <w:r>
-        <w:rPr>
-          <w:lang w:val="en-US"/>
-        </w:rPr>
-        <w:t>RIGHT</w:t>
-      </w:r>
-      <w:r>
-        <w:rPr>
-          <w:lang w:val="en-US"/>
-        </w:rPr>
-        <w:t xml:space="preserve"> command</w:t>
-      </w:r>
-      <w:r>
-        <w:rPr>
-          <w:lang w:val="en-US"/>
-        </w:rPr>
-        <w:t xml:space="preserve"> (not inhibited)</w:t>
-      </w:r>
-      <w:r>
-        <w:rPr>
-          <w:lang w:val="en-US"/>
-        </w:rPr>
-        <w:t xml:space="preserve"> the application should inform the user that the robot is </w:t>
-      </w:r>
-      <w:r>
-        <w:rPr>
-          <w:lang w:val="en-US"/>
-        </w:rPr>
-        <w:t>turning right.</w:t>
+        <w:t>SR-028 – decomposed from CR-014</w:t>
+      </w:r>
+    </w:p>
+    <w:p>
+      <w:pPr>
+        <w:ind w:left="720"/>
+        <w:rPr>
+          <w:lang w:val="en-US"/>
+        </w:rPr>
+      </w:pPr>
+      <w:r>
+        <w:rPr>
+          <w:lang w:val="en-US"/>
+        </w:rPr>
+        <w:t xml:space="preserve">If the application received a valid MOVE command (not inhibited) the application should inform the user that the robot is moving. </w:t>
+      </w:r>
+    </w:p>
+    <w:p>
+      <w:pPr>
+        <w:rPr>
+          <w:lang w:val="en-US"/>
+        </w:rPr>
+      </w:pPr>
+      <w:r>
+        <w:rPr>
+          <w:lang w:val="en-US"/>
+        </w:rPr>
+        <w:t>SR-029 – decomposed from CR-014</w:t>
+      </w:r>
+    </w:p>
+    <w:p>
+      <w:pPr>
+        <w:ind w:left="720"/>
+        <w:rPr>
+          <w:lang w:val="en-US"/>
+        </w:rPr>
+      </w:pPr>
+      <w:r>
+        <w:rPr>
+          <w:lang w:val="en-US"/>
+        </w:rPr>
+        <w:t>If the application received a valid RIGHT command (not inhibited) the application should inform the user that the robot is turning right.</w:t>
+      </w:r>
+    </w:p>
+    <w:p>
+      <w:pPr>
+        <w:rPr>
+          <w:lang w:val="en-US"/>
+        </w:rPr>
+      </w:pPr>
+      <w:r>
+        <w:rPr>
+          <w:lang w:val="en-US"/>
+        </w:rPr>
+        <w:t>SR-030 – decomposed from CR-014</w:t>
+      </w:r>
+    </w:p>
+    <w:p>
+      <w:pPr>
+        <w:ind w:left="720"/>
+        <w:rPr>
+          <w:lang w:val="en-US"/>
+        </w:rPr>
+      </w:pPr>
+      <w:r>
+        <w:rPr>
+          <w:lang w:val="en-US"/>
+        </w:rPr>
+        <w:t>If the application received a valid LEFT command (not inhibited) the application should inform the user that the robot is turning left.</w:t>
+      </w:r>
+    </w:p>
+    <w:p>
+      <w:pPr>
+        <w:rPr>
+          <w:lang w:val="en-US"/>
+        </w:rPr>
+      </w:pPr>
+      <w:r>
+        <w:rPr>
+          <w:lang w:val="en-US"/>
+        </w:rPr>
+        <w:t>SR-031 – decomposed from CR-014</w:t>
+      </w:r>
+    </w:p>
+    <w:p>
+      <w:pPr>
+        <w:ind w:left="720"/>
+        <w:rPr>
+          <w:lang w:val="en-US"/>
+        </w:rPr>
+      </w:pPr>
+      <w:r>
+        <w:rPr>
+          <w:lang w:val="en-US"/>
+        </w:rPr>
+        <w:t xml:space="preserve">If the application </w:t>
+      </w:r>
+      <w:r>
+        <w:rPr>
+          <w:lang w:val="en-US"/>
+        </w:rPr>
+        <w:t>receives</w:t>
+      </w:r>
+      <w:r>
+        <w:rPr>
+          <w:lang w:val="en-US"/>
+        </w:rPr>
+        <w:t xml:space="preserve"> a valid PLACE command (not inhibited) the application should inform the user that the robot is being placed in the provided </w:t>
+      </w:r>
+      <w:r>
+        <w:rPr>
+          <w:lang w:val="en-US"/>
+        </w:rPr>
+        <w:t>X, Y</w:t>
+      </w:r>
+      <w:r>
+        <w:rPr>
+          <w:lang w:val="en-US"/>
+        </w:rPr>
+        <w:t xml:space="preserve"> coordinates with the correct facing. </w:t>
       </w:r>
     </w:p>
     <w:p>
@@ -2007,165 +2037,27 @@
         <w:rPr>
           <w:lang w:val="en-US"/>
         </w:rPr>
-        <w:t>30</w:t>
-      </w:r>
-      <w:r>
-        <w:rPr>
-          <w:lang w:val="en-US"/>
-        </w:rPr>
-        <w:t xml:space="preserve"> – decomposed from CR-014</w:t>
-      </w:r>
-    </w:p>
-    <w:p>
-      <w:pPr>
-        <w:ind w:left="720"/>
-        <w:rPr>
-          <w:lang w:val="en-US"/>
-        </w:rPr>
-      </w:pPr>
-      <w:r>
-        <w:rPr>
-          <w:lang w:val="en-US"/>
-        </w:rPr>
-        <w:t xml:space="preserve">If the application received a </w:t>
-      </w:r>
-      <w:r>
-        <w:rPr>
-          <w:lang w:val="en-US"/>
-        </w:rPr>
-        <w:t>valid LEFT</w:t>
-      </w:r>
-      <w:r>
-        <w:rPr>
-          <w:lang w:val="en-US"/>
-        </w:rPr>
-        <w:t xml:space="preserve"> command</w:t>
-      </w:r>
-      <w:r>
-        <w:rPr>
-          <w:lang w:val="en-US"/>
-        </w:rPr>
-        <w:t xml:space="preserve"> (not inhibited)</w:t>
-      </w:r>
-      <w:r>
-        <w:rPr>
-          <w:lang w:val="en-US"/>
-        </w:rPr>
-        <w:t xml:space="preserve"> the application should inform the user that the robot is </w:t>
-      </w:r>
-      <w:r>
-        <w:rPr>
-          <w:lang w:val="en-US"/>
-        </w:rPr>
-        <w:t>turning left.</w:t>
-      </w:r>
-    </w:p>
-    <w:p>
-      <w:pPr>
-        <w:rPr>
-          <w:lang w:val="en-US"/>
-        </w:rPr>
-      </w:pPr>
-      <w:r>
-        <w:rPr>
-          <w:lang w:val="en-US"/>
-        </w:rPr>
-        <w:t>SR-0</w:t>
-      </w:r>
-      <w:r>
-        <w:rPr>
-          <w:lang w:val="en-US"/>
-        </w:rPr>
-        <w:t>31</w:t>
-      </w:r>
-      <w:r>
-        <w:rPr>
-          <w:lang w:val="en-US"/>
-        </w:rPr>
-        <w:t xml:space="preserve"> – decomposed from CR-014</w:t>
-      </w:r>
-    </w:p>
-    <w:p>
-      <w:pPr>
-        <w:ind w:left="720"/>
-        <w:rPr>
-          <w:lang w:val="en-US"/>
-        </w:rPr>
-      </w:pPr>
-      <w:r>
-        <w:rPr>
-          <w:lang w:val="en-US"/>
-        </w:rPr>
-        <w:t xml:space="preserve">If the application received a valid </w:t>
-      </w:r>
-      <w:r>
-        <w:rPr>
-          <w:lang w:val="en-US"/>
-        </w:rPr>
-        <w:t>PLACE</w:t>
-      </w:r>
-      <w:r>
-        <w:rPr>
-          <w:lang w:val="en-US"/>
-        </w:rPr>
-        <w:t xml:space="preserve"> command (not inhibited) the application should inform the user that the robot is</w:t>
-      </w:r>
-      <w:r>
-        <w:rPr>
-          <w:lang w:val="en-US"/>
-        </w:rPr>
-        <w:t xml:space="preserve"> being placed in the provided X,Y coordinates with the correct facing. </w:t>
-      </w:r>
-    </w:p>
-    <w:p>
-      <w:pPr>
-        <w:rPr>
-          <w:lang w:val="en-US"/>
-        </w:rPr>
-      </w:pPr>
-      <w:r>
-        <w:rPr>
-          <w:lang w:val="en-US"/>
-        </w:rPr>
-        <w:t>SR-0</w:t>
-      </w:r>
-      <w:r>
-        <w:rPr>
-          <w:lang w:val="en-US"/>
-        </w:rPr>
         <w:t>32</w:t>
       </w:r>
       <w:r>
         <w:rPr>
           <w:lang w:val="en-US"/>
         </w:rPr>
-        <w:t xml:space="preserve"> – decomposed from CR-01</w:t>
-      </w:r>
-      <w:r>
-        <w:rPr>
-          <w:lang w:val="en-US"/>
-        </w:rPr>
-        <w:t>1</w:t>
-      </w:r>
-    </w:p>
-    <w:p>
-      <w:pPr>
-        <w:ind w:left="720"/>
-        <w:rPr>
-          <w:lang w:val="en-US"/>
-        </w:rPr>
-      </w:pPr>
-      <w:r>
-        <w:rPr>
-          <w:lang w:val="en-US"/>
-        </w:rPr>
-        <w:t xml:space="preserve">The application shall </w:t>
-      </w:r>
-      <w:r>
-        <w:rPr>
-          <w:lang w:val="en-US"/>
-        </w:rPr>
-        <w:t>exit the program when the user inputs the QUIT command.</w:t>
+        <w:t xml:space="preserve"> – decomposed from CR-011</w:t>
+      </w:r>
+    </w:p>
+    <w:p>
+      <w:pPr>
+        <w:ind w:left="720"/>
+        <w:rPr>
+          <w:lang w:val="en-US"/>
+        </w:rPr>
+      </w:pPr>
+      <w:r>
+        <w:rPr>
+          <w:lang w:val="en-US"/>
+        </w:rPr>
+        <w:t>The application shall exit the program when the user inputs the QUIT command.</w:t>
       </w:r>
     </w:p>
     <w:p>
@@ -2218,7 +2110,31 @@
         <w:rPr>
           <w:lang w:val="en-US"/>
         </w:rPr>
-        <w:t xml:space="preserve">If a production project, I would then convert the high level system requirements in detailed design requirements. This would involve decomposing every system requirement into atomic design requirements describing exactly “HOW” they </w:t>
+        <w:t xml:space="preserve">If a production project, I would then convert the </w:t>
+      </w:r>
+      <w:r>
+        <w:rPr>
+          <w:lang w:val="en-US"/>
+        </w:rPr>
+        <w:t>high-level</w:t>
+      </w:r>
+      <w:r>
+        <w:rPr>
+          <w:lang w:val="en-US"/>
+        </w:rPr>
+        <w:t xml:space="preserve"> system requirements </w:t>
+      </w:r>
+      <w:r>
+        <w:rPr>
+          <w:lang w:val="en-US"/>
+        </w:rPr>
+        <w:t>into</w:t>
+      </w:r>
+      <w:r>
+        <w:rPr>
+          <w:lang w:val="en-US"/>
+        </w:rPr>
+        <w:t xml:space="preserve"> detailed design requirements. This would involve decomposing every system requirement into atomic design requirements describing exactly “HOW” they </w:t>
       </w:r>
       <w:r>
         <w:rPr>
@@ -2268,20 +2184,56 @@
         <w:rPr>
           <w:lang w:val="en-US"/>
         </w:rPr>
-        <w:t xml:space="preserve"> why its was decided to implement in this specific way, providing the thinking process, and acceptance criteria: how can this requirement be accepted by testing and validation. </w:t>
-      </w:r>
-    </w:p>
-    <w:p>
-      <w:pPr>
-        <w:rPr>
-          <w:lang w:val="en-US"/>
-        </w:rPr>
-      </w:pPr>
-      <w:r>
-        <w:rPr>
-          <w:lang w:val="en-US"/>
-        </w:rPr>
-        <w:t xml:space="preserve">Each design requirements is then converted to a software requirements, creating the software requirements specification document. </w:t>
+        <w:t xml:space="preserve"> why </w:t>
+      </w:r>
+      <w:r>
+        <w:rPr>
+          <w:lang w:val="en-US"/>
+        </w:rPr>
+        <w:t>it</w:t>
+      </w:r>
+      <w:r>
+        <w:rPr>
+          <w:lang w:val="en-US"/>
+        </w:rPr>
+        <w:t xml:space="preserve"> was decided to implement in this specific way, providing the thinking process, and acceptance criteria: how can this requirement be accepted by testing and validation. </w:t>
+      </w:r>
+    </w:p>
+    <w:p>
+      <w:pPr>
+        <w:rPr>
+          <w:lang w:val="en-US"/>
+        </w:rPr>
+      </w:pPr>
+      <w:r>
+        <w:rPr>
+          <w:lang w:val="en-US"/>
+        </w:rPr>
+        <w:t xml:space="preserve">Each design </w:t>
+      </w:r>
+      <w:r>
+        <w:rPr>
+          <w:lang w:val="en-US"/>
+        </w:rPr>
+        <w:t>requirement</w:t>
+      </w:r>
+      <w:r>
+        <w:rPr>
+          <w:lang w:val="en-US"/>
+        </w:rPr>
+        <w:t xml:space="preserve"> is then converted to a software requirement</w:t>
+      </w:r>
+      <w:r>
+        <w:rPr>
+          <w:lang w:val="en-US"/>
+        </w:rPr>
+        <w:t>(s)</w:t>
+      </w:r>
+      <w:r>
+        <w:rPr>
+          <w:lang w:val="en-US"/>
+        </w:rPr>
+        <w:t xml:space="preserve">, creating the software requirements specification document. </w:t>
       </w:r>
     </w:p>
     <w:p>
@@ -2295,7 +2247,55 @@
           <w:lang w:val="en-US"/>
         </w:rPr>
         <w:lastRenderedPageBreak/>
-        <w:t>This task usually takes a significant period of time and not performed for this task.</w:t>
+        <w:t xml:space="preserve">This </w:t>
+      </w:r>
+      <w:r>
+        <w:rPr>
+          <w:lang w:val="en-US"/>
+        </w:rPr>
+        <w:t>process</w:t>
+      </w:r>
+      <w:r>
+        <w:rPr>
+          <w:lang w:val="en-US"/>
+        </w:rPr>
+        <w:t xml:space="preserve"> usually takes a significant </w:t>
+      </w:r>
+      <w:r>
+        <w:rPr>
+          <w:lang w:val="en-US"/>
+        </w:rPr>
+        <w:t>period</w:t>
+      </w:r>
+      <w:r>
+        <w:rPr>
+          <w:lang w:val="en-US"/>
+        </w:rPr>
+        <w:t xml:space="preserve"> and </w:t>
+      </w:r>
+      <w:r>
+        <w:rPr>
+          <w:lang w:val="en-US"/>
+        </w:rPr>
+        <w:t>is not</w:t>
+      </w:r>
+      <w:r>
+        <w:rPr>
+          <w:lang w:val="en-US"/>
+        </w:rPr>
+        <w:t xml:space="preserve"> performed for this </w:t>
+      </w:r>
+      <w:r>
+        <w:rPr>
+          <w:lang w:val="en-US"/>
+        </w:rPr>
+        <w:t>project</w:t>
+      </w:r>
+      <w:r>
+        <w:rPr>
+          <w:lang w:val="en-US"/>
+        </w:rPr>
+        <w:t>.</w:t>
       </w:r>
     </w:p>
     <w:p>
@@ -2932,6 +2932,7 @@
   <w:style w:type="character" w:default="1" w:styleId="DefaultParagraphFont">
     <w:name w:val="Default Paragraph Font"/>
     <w:uiPriority w:val="1"/>
+    <w:semiHidden/>
     <w:unhideWhenUsed/>
   </w:style>
   <w:style w:type="table" w:default="1" w:styleId="TableNormal">

</xml_diff>